<commit_message>
Week 2 & 3 commit
</commit_message>
<xml_diff>
--- a/Spring-Week1_Coding-Assignment (1).docx
+++ b/Spring-Week1_Coding-Assignment (1).docx
@@ -662,12 +662,10 @@
               <w:cnfStyle w:val="100000000000" w:firstRow="1" w:lastRow="0" w:firstColumn="0" w:lastColumn="0" w:oddVBand="0" w:evenVBand="0" w:oddHBand="0" w:evenHBand="0" w:firstRowFirstColumn="0" w:firstRowLastColumn="0" w:lastRowFirstColumn="0" w:lastRowLastColumn="0"/>
             </w:pPr>
             <w:proofErr w:type="spellStart"/>
-            <w:proofErr w:type="gramStart"/>
             <w:r>
               <w:t>com.promineotech</w:t>
             </w:r>
             <w:proofErr w:type="spellEnd"/>
-            <w:proofErr w:type="gramEnd"/>
           </w:p>
         </w:tc>
       </w:tr>
@@ -902,12 +900,10 @@
               <w:cnfStyle w:val="000000100000" w:firstRow="0" w:lastRow="0" w:firstColumn="0" w:lastColumn="0" w:oddVBand="0" w:evenVBand="0" w:oddHBand="1" w:evenHBand="0" w:firstRowFirstColumn="0" w:firstRowLastColumn="0" w:lastRowFirstColumn="0" w:lastRowLastColumn="0"/>
             </w:pPr>
             <w:proofErr w:type="spellStart"/>
-            <w:proofErr w:type="gramStart"/>
             <w:r>
               <w:t>com.promineotech</w:t>
             </w:r>
             <w:proofErr w:type="spellEnd"/>
-            <w:proofErr w:type="gramEnd"/>
           </w:p>
         </w:tc>
       </w:tr>
@@ -1032,12 +1028,10 @@
               <w:cnfStyle w:val="000000100000" w:firstRow="0" w:lastRow="0" w:firstColumn="0" w:lastColumn="0" w:oddVBand="0" w:evenVBand="0" w:oddHBand="1" w:evenHBand="0" w:firstRowFirstColumn="0" w:firstRowLastColumn="0" w:lastRowFirstColumn="0" w:lastRowLastColumn="0"/>
             </w:pPr>
             <w:proofErr w:type="spellStart"/>
-            <w:proofErr w:type="gramStart"/>
             <w:r>
               <w:t>com.promineotech</w:t>
             </w:r>
             <w:proofErr w:type="spellEnd"/>
-            <w:proofErr w:type="gramEnd"/>
           </w:p>
         </w:tc>
       </w:tr>
@@ -1301,19 +1295,11 @@
         <w:t xml:space="preserve"> named </w:t>
       </w:r>
       <w:proofErr w:type="spellStart"/>
-      <w:proofErr w:type="gramStart"/>
-      <w:r>
-        <w:rPr>
-          <w:rStyle w:val="MonoChar"/>
-        </w:rPr>
-        <w:t>com.promineotech</w:t>
-      </w:r>
-      <w:proofErr w:type="gramEnd"/>
-      <w:r>
-        <w:rPr>
-          <w:rStyle w:val="MonoChar"/>
-        </w:rPr>
-        <w:t>.jeep</w:t>
+      <w:r>
+        <w:rPr>
+          <w:rStyle w:val="MonoChar"/>
+        </w:rPr>
+        <w:t>com.promineotech.jeep</w:t>
       </w:r>
       <w:proofErr w:type="spellEnd"/>
       <w:r>
@@ -1376,19 +1362,11 @@
       <w:r>
         <w:t xml:space="preserve">In the </w:t>
       </w:r>
-      <w:proofErr w:type="gramStart"/>
-      <w:r>
-        <w:rPr>
-          <w:rStyle w:val="MonoChar"/>
-        </w:rPr>
-        <w:t>main(</w:t>
-      </w:r>
-      <w:proofErr w:type="gramEnd"/>
-      <w:r>
-        <w:rPr>
-          <w:rStyle w:val="MonoChar"/>
-        </w:rPr>
-        <w:t>)</w:t>
+      <w:r>
+        <w:rPr>
+          <w:rStyle w:val="MonoChar"/>
+        </w:rPr>
+        <w:t>main()</w:t>
       </w:r>
       <w:r>
         <w:t xml:space="preserve"> method, add a call to </w:t>
@@ -1432,19 +1410,11 @@
       <w:r>
         <w:t xml:space="preserve"> parameter that was passed into the </w:t>
       </w:r>
-      <w:proofErr w:type="gramStart"/>
-      <w:r>
-        <w:rPr>
-          <w:rStyle w:val="MonoChar"/>
-        </w:rPr>
-        <w:t>main(</w:t>
-      </w:r>
-      <w:proofErr w:type="gramEnd"/>
-      <w:r>
-        <w:rPr>
-          <w:rStyle w:val="MonoChar"/>
-        </w:rPr>
-        <w:t>)</w:t>
+      <w:r>
+        <w:rPr>
+          <w:rStyle w:val="MonoChar"/>
+        </w:rPr>
+        <w:t>main()</w:t>
       </w:r>
       <w:r>
         <w:t xml:space="preserve"> method as the second. The entire class should look like this:</w:t>
@@ -1459,13 +1429,8 @@
         <w:t xml:space="preserve">package </w:t>
       </w:r>
       <w:proofErr w:type="spellStart"/>
-      <w:proofErr w:type="gramStart"/>
-      <w:r>
-        <w:t>com.promineotech</w:t>
-      </w:r>
-      <w:proofErr w:type="gramEnd"/>
-      <w:r>
-        <w:t>.jeep</w:t>
+      <w:r>
+        <w:t>com.promineotech.jeep</w:t>
       </w:r>
       <w:proofErr w:type="spellEnd"/>
       <w:r>
@@ -1487,13 +1452,8 @@
         <w:t xml:space="preserve">import </w:t>
       </w:r>
       <w:proofErr w:type="spellStart"/>
-      <w:proofErr w:type="gramStart"/>
-      <w:r>
-        <w:t>org.springframework</w:t>
-      </w:r>
-      <w:proofErr w:type="gramEnd"/>
-      <w:r>
-        <w:t>.boot.SpringApplication</w:t>
+      <w:r>
+        <w:t>org.springframework.boot.SpringApplication</w:t>
       </w:r>
       <w:proofErr w:type="spellEnd"/>
       <w:r>
@@ -1509,13 +1469,8 @@
         <w:t xml:space="preserve">import </w:t>
       </w:r>
       <w:proofErr w:type="spellStart"/>
-      <w:proofErr w:type="gramStart"/>
-      <w:r>
-        <w:t>org.springframework</w:t>
-      </w:r>
-      <w:proofErr w:type="gramEnd"/>
-      <w:r>
-        <w:t>.boot.autoconfigure.SpringBootApplication</w:t>
+      <w:r>
+        <w:t>org.springframework.boot.autoconfigure.SpringBootApplication</w:t>
       </w:r>
       <w:proofErr w:type="spellEnd"/>
       <w:r>
@@ -1566,15 +1521,7 @@
         <w:ind w:left="720"/>
       </w:pPr>
       <w:r>
-        <w:t xml:space="preserve">  public static void </w:t>
-      </w:r>
-      <w:proofErr w:type="gramStart"/>
-      <w:r>
-        <w:t>main(</w:t>
-      </w:r>
-      <w:proofErr w:type="gramEnd"/>
-      <w:r>
-        <w:t xml:space="preserve">String[] </w:t>
+        <w:t xml:space="preserve">  public static void main(String[] </w:t>
       </w:r>
       <w:proofErr w:type="spellStart"/>
       <w:r>
@@ -1594,7 +1541,6 @@
         <w:t xml:space="preserve">    </w:t>
       </w:r>
       <w:proofErr w:type="spellStart"/>
-      <w:proofErr w:type="gramStart"/>
       <w:r>
         <w:t>SpringApplication.run</w:t>
       </w:r>
@@ -1603,7 +1549,6 @@
         <w:t>(</w:t>
       </w:r>
       <w:proofErr w:type="spellStart"/>
-      <w:proofErr w:type="gramEnd"/>
       <w:r>
         <w:t>JeepSales.class</w:t>
       </w:r>
@@ -1688,18 +1633,8 @@
           <w:bCs/>
           <w:color w:val="FF0000"/>
         </w:rPr>
-        <w:t xml:space="preserve"> </w:t>
-      </w:r>
-      <w:proofErr w:type="gramStart"/>
-      <w:r>
-        <w:rPr>
-          <w:b/>
-          <w:bCs/>
-          <w:color w:val="FF0000"/>
-        </w:rPr>
-        <w:t>at this time</w:t>
-      </w:r>
-      <w:proofErr w:type="gramEnd"/>
+        <w:t xml:space="preserve"> at this time</w:t>
+      </w:r>
       <w:r>
         <w:t xml:space="preserve">. </w:t>
       </w:r>
@@ -1869,19 +1804,11 @@
         <w:t xml:space="preserve"> named </w:t>
       </w:r>
       <w:proofErr w:type="spellStart"/>
-      <w:proofErr w:type="gramStart"/>
-      <w:r>
-        <w:rPr>
-          <w:rStyle w:val="MonoChar"/>
-        </w:rPr>
-        <w:t>com.promineotech</w:t>
-      </w:r>
-      <w:proofErr w:type="gramEnd"/>
-      <w:r>
-        <w:rPr>
-          <w:rStyle w:val="MonoChar"/>
-        </w:rPr>
-        <w:t>.jeep.controller</w:t>
+      <w:r>
+        <w:rPr>
+          <w:rStyle w:val="MonoChar"/>
+        </w:rPr>
+        <w:t>com.promineotech.jeep.controller</w:t>
       </w:r>
       <w:proofErr w:type="spellEnd"/>
       <w:r>
@@ -2029,15 +1956,7 @@
         <w:ind w:left="720"/>
       </w:pPr>
       <w:r>
-        <w:t>@</w:t>
-      </w:r>
-      <w:proofErr w:type="gramStart"/>
-      <w:r>
-        <w:t>SpringBootTest(</w:t>
-      </w:r>
-      <w:proofErr w:type="gramEnd"/>
-      <w:r>
-        <w:t xml:space="preserve">webEnvironment = </w:t>
+        <w:t xml:space="preserve">@SpringBootTest(webEnvironment = </w:t>
       </w:r>
       <w:proofErr w:type="spellStart"/>
       <w:r>
@@ -2063,15 +1982,7 @@
         <w:ind w:left="720"/>
       </w:pPr>
       <w:r>
-        <w:t>@</w:t>
-      </w:r>
-      <w:proofErr w:type="gramStart"/>
-      <w:r>
-        <w:t>Sql(</w:t>
-      </w:r>
-      <w:proofErr w:type="gramEnd"/>
-      <w:r>
-        <w:t>scripts = {</w:t>
+        <w:t>@Sql(scripts = {</w:t>
       </w:r>
     </w:p>
     <w:p>
@@ -2083,17 +1994,12 @@
         <w:t xml:space="preserve">    "</w:t>
       </w:r>
       <w:proofErr w:type="spellStart"/>
-      <w:proofErr w:type="gramStart"/>
       <w:r>
         <w:t>classpath:flyway</w:t>
       </w:r>
       <w:proofErr w:type="spellEnd"/>
       <w:r>
-        <w:t>/migrations/V1.0__Jeep_Schema.sql</w:t>
-      </w:r>
-      <w:proofErr w:type="gramEnd"/>
-      <w:r>
-        <w:t>",</w:t>
+        <w:t>/migrations/V1.0__Jeep_Schema.sql",</w:t>
       </w:r>
     </w:p>
     <w:p>
@@ -2105,17 +2011,12 @@
         <w:t xml:space="preserve">    "</w:t>
       </w:r>
       <w:proofErr w:type="spellStart"/>
-      <w:proofErr w:type="gramStart"/>
       <w:r>
         <w:t>classpath:flyway</w:t>
       </w:r>
       <w:proofErr w:type="spellEnd"/>
       <w:r>
-        <w:t>/migrations/V1.1__Jeep_Data.sql</w:t>
-      </w:r>
-      <w:proofErr w:type="gramEnd"/>
-      <w:r>
-        <w:t xml:space="preserve">"}, </w:t>
+        <w:t xml:space="preserve">/migrations/V1.1__Jeep_Data.sql"}, </w:t>
       </w:r>
     </w:p>
     <w:p>
@@ -2124,15 +2025,7 @@
         <w:ind w:left="720"/>
       </w:pPr>
       <w:r>
-        <w:t xml:space="preserve">    config = @</w:t>
-      </w:r>
-      <w:proofErr w:type="gramStart"/>
-      <w:r>
-        <w:t>SqlConfig(</w:t>
-      </w:r>
-      <w:proofErr w:type="gramEnd"/>
-      <w:r>
-        <w:t>encoding = "utf-8"))</w:t>
+        <w:t xml:space="preserve">    config = @SqlConfig(encoding = "utf-8"))</w:t>
       </w:r>
     </w:p>
     <w:p>
@@ -2194,17 +2087,12 @@
         <w:t xml:space="preserve">void </w:t>
       </w:r>
       <w:proofErr w:type="spellStart"/>
-      <w:proofErr w:type="gramStart"/>
       <w:r>
         <w:t>testThatJeepsAreReturnedWhenAValidModelAndTrimAreSupplied</w:t>
       </w:r>
       <w:proofErr w:type="spellEnd"/>
       <w:r>
-        <w:t>(</w:t>
-      </w:r>
-      <w:proofErr w:type="gramEnd"/>
-      <w:r>
-        <w:t>)</w:t>
+        <w:t>()</w:t>
       </w:r>
     </w:p>
     <w:p>
@@ -2288,7 +2176,6 @@
         <w:t xml:space="preserve"> </w:t>
       </w:r>
       <w:proofErr w:type="spellStart"/>
-      <w:proofErr w:type="gramStart"/>
       <w:r>
         <w:t>restTemplate</w:t>
       </w:r>
@@ -2296,7 +2183,6 @@
       <w:r>
         <w:t>;</w:t>
       </w:r>
-      <w:proofErr w:type="gramEnd"/>
     </w:p>
     <w:p>
       <w:pPr>
@@ -2325,7 +2211,6 @@
         <w:t xml:space="preserve">  private int </w:t>
       </w:r>
       <w:proofErr w:type="spellStart"/>
-      <w:proofErr w:type="gramStart"/>
       <w:r>
         <w:t>serverPort</w:t>
       </w:r>
@@ -2333,7 +2218,6 @@
       <w:r>
         <w:t>;</w:t>
       </w:r>
-      <w:proofErr w:type="gramEnd"/>
     </w:p>
     <w:p>
       <w:pPr>
@@ -2378,19 +2262,11 @@
         <w:t xml:space="preserve"> named </w:t>
       </w:r>
       <w:proofErr w:type="spellStart"/>
-      <w:proofErr w:type="gramStart"/>
-      <w:r>
-        <w:rPr>
-          <w:rStyle w:val="MonoChar"/>
-        </w:rPr>
-        <w:t>com.promineotech</w:t>
-      </w:r>
-      <w:proofErr w:type="gramEnd"/>
-      <w:r>
-        <w:rPr>
-          <w:rStyle w:val="MonoChar"/>
-        </w:rPr>
-        <w:t>.jeep.entity</w:t>
+      <w:r>
+        <w:rPr>
+          <w:rStyle w:val="MonoChar"/>
+        </w:rPr>
+        <w:t>com.promineotech.jeep.entity</w:t>
       </w:r>
       <w:proofErr w:type="spellEnd"/>
       <w:r>
@@ -2492,19 +2368,11 @@
         <w:t xml:space="preserve"> class in the </w:t>
       </w:r>
       <w:proofErr w:type="spellStart"/>
-      <w:proofErr w:type="gramStart"/>
-      <w:r>
-        <w:rPr>
-          <w:rStyle w:val="MonoChar"/>
-        </w:rPr>
-        <w:t>com.promineotech</w:t>
-      </w:r>
-      <w:proofErr w:type="gramEnd"/>
-      <w:r>
-        <w:rPr>
-          <w:rStyle w:val="MonoChar"/>
-        </w:rPr>
-        <w:t>.jeep.entity</w:t>
+      <w:r>
+        <w:rPr>
+          <w:rStyle w:val="MonoChar"/>
+        </w:rPr>
+        <w:t>com.promineotech.jeep.entity</w:t>
       </w:r>
       <w:proofErr w:type="spellEnd"/>
       <w:r>
@@ -2654,7 +2522,6 @@
         <w:t xml:space="preserve">  private Long </w:t>
       </w:r>
       <w:proofErr w:type="spellStart"/>
-      <w:proofErr w:type="gramStart"/>
       <w:r>
         <w:t>modelPK</w:t>
       </w:r>
@@ -2662,7 +2529,6 @@
       <w:r>
         <w:t>;</w:t>
       </w:r>
-      <w:proofErr w:type="gramEnd"/>
     </w:p>
     <w:p>
       <w:pPr>
@@ -2681,7 +2547,6 @@
         <w:t xml:space="preserve"> </w:t>
       </w:r>
       <w:proofErr w:type="spellStart"/>
-      <w:proofErr w:type="gramStart"/>
       <w:r>
         <w:t>modelId</w:t>
       </w:r>
@@ -2689,7 +2554,6 @@
       <w:r>
         <w:t>;</w:t>
       </w:r>
-      <w:proofErr w:type="gramEnd"/>
     </w:p>
     <w:p>
       <w:pPr>
@@ -2700,7 +2564,6 @@
         <w:t xml:space="preserve">  private String </w:t>
       </w:r>
       <w:proofErr w:type="spellStart"/>
-      <w:proofErr w:type="gramStart"/>
       <w:r>
         <w:t>trimLevel</w:t>
       </w:r>
@@ -2708,7 +2571,6 @@
       <w:r>
         <w:t>;</w:t>
       </w:r>
-      <w:proofErr w:type="gramEnd"/>
     </w:p>
     <w:p>
       <w:pPr>
@@ -2719,7 +2581,6 @@
         <w:t xml:space="preserve">  private int </w:t>
       </w:r>
       <w:proofErr w:type="spellStart"/>
-      <w:proofErr w:type="gramStart"/>
       <w:r>
         <w:t>numDoors</w:t>
       </w:r>
@@ -2727,7 +2588,6 @@
       <w:r>
         <w:t>;</w:t>
       </w:r>
-      <w:proofErr w:type="gramEnd"/>
     </w:p>
     <w:p>
       <w:pPr>
@@ -2738,7 +2598,6 @@
         <w:t xml:space="preserve">  private int </w:t>
       </w:r>
       <w:proofErr w:type="spellStart"/>
-      <w:proofErr w:type="gramStart"/>
       <w:r>
         <w:t>wheelSize</w:t>
       </w:r>
@@ -2746,7 +2605,6 @@
       <w:r>
         <w:t>;</w:t>
       </w:r>
-      <w:proofErr w:type="gramEnd"/>
     </w:p>
     <w:p>
       <w:pPr>
@@ -2765,7 +2623,6 @@
         <w:t xml:space="preserve"> </w:t>
       </w:r>
       <w:proofErr w:type="spellStart"/>
-      <w:proofErr w:type="gramStart"/>
       <w:r>
         <w:t>basePrice</w:t>
       </w:r>
@@ -2773,7 +2630,6 @@
       <w:r>
         <w:t>;</w:t>
       </w:r>
-      <w:proofErr w:type="gramEnd"/>
     </w:p>
     <w:p>
       <w:pPr>
@@ -2852,25 +2708,7 @@
           <w:bCs/>
           <w:color w:val="FF0000"/>
         </w:rPr>
-        <w:t xml:space="preserve">Do not copy anything from the Source folder </w:t>
-      </w:r>
-      <w:proofErr w:type="gramStart"/>
-      <w:r>
-        <w:rPr>
-          <w:b/>
-          <w:bCs/>
-          <w:color w:val="FF0000"/>
-        </w:rPr>
-        <w:t>at this time</w:t>
-      </w:r>
-      <w:proofErr w:type="gramEnd"/>
-      <w:r>
-        <w:rPr>
-          <w:b/>
-          <w:bCs/>
-          <w:color w:val="FF0000"/>
-        </w:rPr>
-        <w:t>.</w:t>
+        <w:t>Do not copy anything from the Source folder at this time.</w:t>
       </w:r>
     </w:p>
     <w:p>
@@ -3229,15 +3067,7 @@
       </w:r>
       <w:proofErr w:type="spellEnd"/>
       <w:r>
-        <w:t>&lt;</w:t>
-      </w:r>
-      <w:proofErr w:type="gramStart"/>
-      <w:r>
-        <w:t>&gt;(</w:t>
-      </w:r>
-      <w:proofErr w:type="gramEnd"/>
-      <w:r>
-        <w:t>) {});</w:t>
+        <w:t>&lt;&gt;() {});</w:t>
       </w:r>
     </w:p>
     <w:p>
@@ -3248,19 +3078,11 @@
         <w:t xml:space="preserve">Make sure to use the import </w:t>
       </w:r>
       <w:proofErr w:type="spellStart"/>
-      <w:proofErr w:type="gramStart"/>
-      <w:r>
-        <w:rPr>
-          <w:rStyle w:val="MonoChar"/>
-        </w:rPr>
-        <w:t>java.util</w:t>
-      </w:r>
-      <w:proofErr w:type="gramEnd"/>
-      <w:r>
-        <w:rPr>
-          <w:rStyle w:val="MonoChar"/>
-        </w:rPr>
-        <w:t>.List</w:t>
+      <w:r>
+        <w:rPr>
+          <w:rStyle w:val="MonoChar"/>
+        </w:rPr>
+        <w:t>java.util.List</w:t>
       </w:r>
       <w:proofErr w:type="spellEnd"/>
       <w:r>
@@ -3329,12 +3151,10 @@
         <w:t>(</w:t>
       </w:r>
       <w:proofErr w:type="spellStart"/>
-      <w:proofErr w:type="gramStart"/>
       <w:r>
         <w:t>response.getStatusCode</w:t>
       </w:r>
       <w:proofErr w:type="spellEnd"/>
-      <w:proofErr w:type="gramEnd"/>
       <w:r>
         <w:t>()).</w:t>
       </w:r>
@@ -3372,12 +3192,10 @@
         <w:t xml:space="preserve">import static </w:t>
       </w:r>
       <w:proofErr w:type="spellStart"/>
-      <w:proofErr w:type="gramStart"/>
       <w:r>
         <w:t>org.assertj.core.api.Assertions.assertThat</w:t>
       </w:r>
       <w:proofErr w:type="spellEnd"/>
-      <w:proofErr w:type="gramEnd"/>
       <w:r>
         <w:t>;</w:t>
       </w:r>
@@ -3491,19 +3309,11 @@
         <w:t xml:space="preserve">, create a new package </w:t>
       </w:r>
       <w:proofErr w:type="spellStart"/>
-      <w:proofErr w:type="gramStart"/>
-      <w:r>
-        <w:rPr>
-          <w:rStyle w:val="MonoChar"/>
-        </w:rPr>
-        <w:t>com.promineotech</w:t>
-      </w:r>
-      <w:proofErr w:type="gramEnd"/>
-      <w:r>
-        <w:rPr>
-          <w:rStyle w:val="MonoChar"/>
-        </w:rPr>
-        <w:t>.jeep.controller</w:t>
+      <w:r>
+        <w:rPr>
+          <w:rStyle w:val="MonoChar"/>
+        </w:rPr>
+        <w:t>com.promineotech.jeep.controller</w:t>
       </w:r>
       <w:proofErr w:type="spellEnd"/>
       <w:r>
@@ -3576,7 +3386,6 @@
         <w:t xml:space="preserve">List&lt;Jeep&gt; </w:t>
       </w:r>
       <w:proofErr w:type="spellStart"/>
-      <w:proofErr w:type="gramStart"/>
       <w:r>
         <w:t>fetchJeeps</w:t>
       </w:r>
@@ -3585,7 +3394,6 @@
         <w:t>(</w:t>
       </w:r>
       <w:proofErr w:type="spellStart"/>
-      <w:proofErr w:type="gramEnd"/>
       <w:r>
         <w:t>JeepModel</w:t>
       </w:r>
@@ -3611,19 +3419,11 @@
         <w:t xml:space="preserve"> from </w:t>
       </w:r>
       <w:proofErr w:type="spellStart"/>
-      <w:proofErr w:type="gramStart"/>
-      <w:r>
-        <w:rPr>
-          <w:rStyle w:val="MonoChar"/>
-        </w:rPr>
-        <w:t>java.util</w:t>
-      </w:r>
-      <w:proofErr w:type="gramEnd"/>
-      <w:r>
-        <w:rPr>
-          <w:rStyle w:val="MonoChar"/>
-        </w:rPr>
-        <w:t>.List</w:t>
+      <w:r>
+        <w:rPr>
+          <w:rStyle w:val="MonoChar"/>
+        </w:rPr>
+        <w:t>java.util.List</w:t>
       </w:r>
       <w:proofErr w:type="spellEnd"/>
       <w:r>
@@ -3715,21 +3515,7 @@
         <w:rPr>
           <w:rStyle w:val="MonoChar"/>
         </w:rPr>
-        <w:t>@</w:t>
-      </w:r>
-      <w:proofErr w:type="gramStart"/>
-      <w:r>
-        <w:rPr>
-          <w:rStyle w:val="MonoChar"/>
-        </w:rPr>
-        <w:t>ResponseStatus(</w:t>
-      </w:r>
-      <w:proofErr w:type="gramEnd"/>
-      <w:r>
-        <w:rPr>
-          <w:rStyle w:val="MonoChar"/>
-        </w:rPr>
-        <w:t xml:space="preserve">code = </w:t>
+        <w:t xml:space="preserve">@ResponseStatus(code = </w:t>
       </w:r>
       <w:proofErr w:type="spellStart"/>
       <w:r>
@@ -3831,15 +3617,7 @@
         <w:ind w:left="720"/>
       </w:pPr>
       <w:r>
-        <w:t xml:space="preserve">  @</w:t>
-      </w:r>
-      <w:proofErr w:type="gramStart"/>
-      <w:r>
-        <w:t>ResponseStatus(</w:t>
-      </w:r>
-      <w:proofErr w:type="gramEnd"/>
-      <w:r>
-        <w:t xml:space="preserve">code = </w:t>
+        <w:t xml:space="preserve">  @ResponseStatus(code = </w:t>
       </w:r>
       <w:proofErr w:type="spellStart"/>
       <w:r>
@@ -3859,17 +3637,12 @@
         <w:t xml:space="preserve">  List&lt;Jeep&gt; </w:t>
       </w:r>
       <w:proofErr w:type="spellStart"/>
-      <w:proofErr w:type="gramStart"/>
       <w:r>
         <w:t>fetchJeeps</w:t>
       </w:r>
       <w:proofErr w:type="spellEnd"/>
       <w:r>
-        <w:t>(</w:t>
-      </w:r>
-      <w:proofErr w:type="gramEnd"/>
-      <w:r>
-        <w:t xml:space="preserve">@RequestParam </w:t>
+        <w:t xml:space="preserve">(@RequestParam </w:t>
       </w:r>
       <w:proofErr w:type="spellStart"/>
       <w:r>
@@ -3886,13 +3659,8 @@
         <w:ind w:left="720"/>
       </w:pPr>
       <w:r>
-        <w:t xml:space="preserve">      @RequestParam String trim</w:t>
-      </w:r>
-      <w:proofErr w:type="gramStart"/>
-      <w:r>
-        <w:t>);</w:t>
-      </w:r>
-      <w:proofErr w:type="gramEnd"/>
+        <w:t xml:space="preserve">      @RequestParam String trim);</w:t>
+      </w:r>
     </w:p>
     <w:p>
       <w:pPr>
@@ -4458,6 +4226,21 @@
           <w:szCs w:val="24"/>
         </w:rPr>
         <w:t>URL to GitHub Repository:</w:t>
+      </w:r>
+    </w:p>
+    <w:p>
+      <w:pPr>
+        <w:rPr>
+          <w:b/>
+          <w:szCs w:val="24"/>
+        </w:rPr>
+      </w:pPr>
+      <w:r>
+        <w:rPr>
+          <w:b/>
+          <w:szCs w:val="24"/>
+        </w:rPr>
+        <w:t>https://github.com/Monty-Defreitas/SpringBoot_WK1.git</w:t>
       </w:r>
     </w:p>
     <w:sectPr>

</xml_diff>